<commit_message>
Kept Working on the Doc
</commit_message>
<xml_diff>
--- a/MajorBossTemplate.docx
+++ b/MajorBossTemplate.docx
@@ -25,7 +25,19 @@
     </w:p>
     <w:p>
       <w:r>
-        <w:t>DUE DATE: [TO UPDATE]</w:t>
+        <w:t xml:space="preserve">DUE DATE: </w:t>
+      </w:r>
+      <w:r>
+        <w:t>Friday 7</w:t>
+      </w:r>
+      <w:r>
+        <w:rPr>
+          <w:vertAlign w:val="superscript"/>
+        </w:rPr>
+        <w:t>th</w:t>
+      </w:r>
+      <w:r>
+        <w:t xml:space="preserve"> June</w:t>
       </w:r>
     </w:p>
     <w:p>
@@ -272,6 +284,9 @@
             <w:r>
               <w:t xml:space="preserve"> Overengineering with OOP</w:t>
             </w:r>
+            <w:r>
+              <w:t xml:space="preserve"> (and a bit of hardware)</w:t>
+            </w:r>
           </w:p>
         </w:tc>
       </w:tr>
@@ -418,8 +433,14 @@
           <w:ilvl w:val="0"/>
           <w:numId w:val="2"/>
         </w:numPr>
-      </w:pPr>
-      <w:r>
+        <w:rPr>
+          <w:highlight w:val="green"/>
+        </w:rPr>
+      </w:pPr>
+      <w:r>
+        <w:rPr>
+          <w:highlight w:val="green"/>
+        </w:rPr>
         <w:t>Coding and/or robotics</w:t>
       </w:r>
     </w:p>
@@ -430,8 +451,14 @@
           <w:ilvl w:val="0"/>
           <w:numId w:val="2"/>
         </w:numPr>
-      </w:pPr>
-      <w:r>
+        <w:rPr>
+          <w:highlight w:val="green"/>
+        </w:rPr>
+      </w:pPr>
+      <w:r>
+        <w:rPr>
+          <w:highlight w:val="green"/>
+        </w:rPr>
         <w:t>Web development</w:t>
       </w:r>
     </w:p>
@@ -504,7 +531,17 @@
       </w:r>
     </w:p>
     <w:p>
-      <w:r>
+      <w:pPr>
+        <w:rPr>
+          <w:i/>
+          <w:iCs/>
+        </w:rPr>
+      </w:pPr>
+      <w:r>
+        <w:rPr>
+          <w:i/>
+          <w:iCs/>
+        </w:rPr>
         <w:t>Microsoft Teams</w:t>
       </w:r>
     </w:p>
@@ -522,7 +559,17 @@
       </w:r>
     </w:p>
     <w:p>
-      <w:r>
+      <w:pPr>
+        <w:rPr>
+          <w:i/>
+          <w:iCs/>
+        </w:rPr>
+      </w:pPr>
+      <w:r>
+        <w:rPr>
+          <w:i/>
+          <w:iCs/>
+        </w:rPr>
         <w:t>GitHub and Microsoft Teams</w:t>
       </w:r>
     </w:p>
@@ -540,7 +587,17 @@
       </w:r>
     </w:p>
     <w:p>
-      <w:r>
+      <w:pPr>
+        <w:rPr>
+          <w:i/>
+          <w:iCs/>
+        </w:rPr>
+      </w:pPr>
+      <w:r>
+        <w:rPr>
+          <w:i/>
+          <w:iCs/>
+        </w:rPr>
         <w:t>GitHub</w:t>
       </w:r>
     </w:p>
@@ -559,7 +616,17 @@
       </w:r>
     </w:p>
     <w:p>
-      <w:r>
+      <w:pPr>
+        <w:rPr>
+          <w:i/>
+          <w:iCs/>
+        </w:rPr>
+      </w:pPr>
+      <w:r>
+        <w:rPr>
+          <w:i/>
+          <w:iCs/>
+        </w:rPr>
         <w:t>GitHub (Solves all problems)</w:t>
       </w:r>
     </w:p>
@@ -631,13 +698,11 @@
     </w:p>
     <w:p>
       <w:r>
-        <w:t>What motivates you to take on this boss. If you’re inspired by one of the UN Sustainable Development Goals (SDG), you must mention it here.</w:t>
-      </w:r>
-    </w:p>
-    <w:p>
-      <w:r>
         <w:t xml:space="preserve">We were inspired by the </w:t>
       </w:r>
+      <w:r>
+        <w:t>U.N Sustainable Development goal #6 (Clean Water and Sanitation! Which deals with water wastage and other water and hygiene problems)</w:t>
+      </w:r>
       <w:proofErr w:type="spellStart"/>
       <w:r>
         <w:t>FarmBot</w:t>
@@ -655,7 +720,13 @@
         <w:t xml:space="preserve"> </w:t>
       </w:r>
       <w:r>
-        <w:t>so we are doing a less severe version.</w:t>
+        <w:t xml:space="preserve">so we are doing a </w:t>
+      </w:r>
+      <w:r>
+        <w:t>more low key version with less complexity and features</w:t>
+      </w:r>
+      <w:r>
+        <w:t>.</w:t>
       </w:r>
     </w:p>
     <w:p>
@@ -705,9 +776,28 @@
     </w:p>
     <w:p>
       <w:r>
-        <w:t>This is NOT the “real-life” challenge, this is the actual solution you’re trying to develop.</w:t>
-      </w:r>
-    </w:p>
+        <w:t>W</w:t>
+      </w:r>
+      <w:r>
+        <w:t xml:space="preserve">e decided to develop an automated plant watering system based around UN sustainable goal number 6 to reduce the wastage of water when watering plants in the home. Our device will measure the moisture content of soil </w:t>
+      </w:r>
+      <w:r>
+        <w:t xml:space="preserve">as well as the humidity of the air </w:t>
+      </w:r>
+      <w:r>
+        <w:t xml:space="preserve">and provide the optimal amount of water so it can grow without wastage. It will make use of an </w:t>
+      </w:r>
+      <w:r>
+        <w:t>Arduino Uno</w:t>
+      </w:r>
+      <w:r>
+        <w:t xml:space="preserve"> to run the watering algorithm with a</w:t>
+      </w:r>
+      <w:r>
+        <w:t>n LCD Screen and Buttons to help alter the settings. Accompanied by a Python Text Based Quiz to test people’s knowledge of the problem and challenge misconceptions. As well as a website to show off the specs and details of our product(s).</w:t>
+      </w:r>
+    </w:p>
+    <w:p/>
     <w:p>
       <w:r>
         <w:t xml:space="preserve">Your </w:t>
@@ -831,17 +921,6 @@
       </w:r>
     </w:p>
     <w:p/>
-    <w:p>
-      <w:r>
-        <w:t>W</w:t>
-      </w:r>
-      <w:r>
-        <w:t>e decided to develop an automated plant watering system based around UN sustainable goal number 6 to reduce the wastage of water when watering plants in the home. Our device will measure the moisture content of soil and provide the optimal amount of water so it can grow without wastage. It will make use of an ESP32 Devkit to run the watering algorithm with a Raspberry Pi running a web server UI where you can see the moisture level over the last 24 hours/week and change settings such as the desired moisture level</w:t>
-      </w:r>
-      <w:r>
-        <w:t>.</w:t>
-      </w:r>
-    </w:p>
     <w:p>
       <w:pPr>
         <w:pStyle w:val="Heading1"/>
@@ -1082,6 +1161,9 @@
             <w:pPr>
               <w:cnfStyle w:val="000000100000" w:firstRow="0" w:lastRow="0" w:firstColumn="0" w:lastColumn="0" w:oddVBand="0" w:evenVBand="0" w:oddHBand="1" w:evenHBand="0" w:firstRowFirstColumn="0" w:firstRowLastColumn="0" w:lastRowFirstColumn="0" w:lastRowLastColumn="0"/>
             </w:pPr>
+            <w:r>
+              <w:t>Week 4</w:t>
+            </w:r>
           </w:p>
         </w:tc>
       </w:tr>
@@ -1142,6 +1224,9 @@
             <w:pPr>
               <w:cnfStyle w:val="000000000000" w:firstRow="0" w:lastRow="0" w:firstColumn="0" w:lastColumn="0" w:oddVBand="0" w:evenVBand="0" w:oddHBand="0" w:evenHBand="0" w:firstRowFirstColumn="0" w:firstRowLastColumn="0" w:lastRowFirstColumn="0" w:lastRowLastColumn="0"/>
             </w:pPr>
+            <w:r>
+              <w:t>Week 2</w:t>
+            </w:r>
           </w:p>
         </w:tc>
       </w:tr>
@@ -1200,6 +1285,9 @@
             <w:pPr>
               <w:cnfStyle w:val="000000100000" w:firstRow="0" w:lastRow="0" w:firstColumn="0" w:lastColumn="0" w:oddVBand="0" w:evenVBand="0" w:oddHBand="1" w:evenHBand="0" w:firstRowFirstColumn="0" w:firstRowLastColumn="0" w:lastRowFirstColumn="0" w:lastRowLastColumn="0"/>
             </w:pPr>
+            <w:r>
+              <w:t>Week 6</w:t>
+            </w:r>
           </w:p>
         </w:tc>
       </w:tr>
@@ -1224,19 +1312,7 @@
               <w:cnfStyle w:val="000000000000" w:firstRow="0" w:lastRow="0" w:firstColumn="0" w:lastColumn="0" w:oddVBand="0" w:evenVBand="0" w:oddHBand="0" w:evenHBand="0" w:firstRowFirstColumn="0" w:firstRowLastColumn="0" w:lastRowFirstColumn="0" w:lastRowLastColumn="0"/>
             </w:pPr>
             <w:r>
-              <w:t>Web GUI (GRAPH</w:t>
-            </w:r>
-            <w:r>
-              <w:t>,</w:t>
-            </w:r>
-            <w:r>
-              <w:t xml:space="preserve"> STATS</w:t>
-            </w:r>
-            <w:r>
-              <w:t>, Controls</w:t>
-            </w:r>
-            <w:r>
-              <w:t>)</w:t>
+              <w:t>Controls (LCD, Pots, Switches and BUTTONS)</w:t>
             </w:r>
           </w:p>
         </w:tc>
@@ -1249,7 +1325,13 @@
               <w:cnfStyle w:val="000000000000" w:firstRow="0" w:lastRow="0" w:firstColumn="0" w:lastColumn="0" w:oddVBand="0" w:evenVBand="0" w:oddHBand="0" w:evenHBand="0" w:firstRowFirstColumn="0" w:firstRowLastColumn="0" w:lastRowFirstColumn="0" w:lastRowLastColumn="0"/>
             </w:pPr>
             <w:r>
-              <w:t>Billy</w:t>
+              <w:t>Ben</w:t>
+            </w:r>
+            <w:r>
+              <w:rPr>
+                <w:vertAlign w:val="superscript"/>
+              </w:rPr>
+              <w:t>2</w:t>
             </w:r>
           </w:p>
         </w:tc>
@@ -1288,7 +1370,7 @@
               <w:cnfStyle w:val="000000100000" w:firstRow="0" w:lastRow="0" w:firstColumn="0" w:lastColumn="0" w:oddVBand="0" w:evenVBand="0" w:oddHBand="1" w:evenHBand="0" w:firstRowFirstColumn="0" w:firstRowLastColumn="0" w:lastRowFirstColumn="0" w:lastRowLastColumn="0"/>
             </w:pPr>
             <w:r>
-              <w:t>Backup Controls (LCD, Pots, Switches and BUTTONS)</w:t>
+              <w:t>Water Quiz</w:t>
             </w:r>
           </w:p>
         </w:tc>
@@ -1301,13 +1383,7 @@
               <w:cnfStyle w:val="000000100000" w:firstRow="0" w:lastRow="0" w:firstColumn="0" w:lastColumn="0" w:oddVBand="0" w:evenVBand="0" w:oddHBand="1" w:evenHBand="0" w:firstRowFirstColumn="0" w:firstRowLastColumn="0" w:lastRowFirstColumn="0" w:lastRowLastColumn="0"/>
             </w:pPr>
             <w:r>
-              <w:t>Ben</w:t>
-            </w:r>
-            <w:r>
-              <w:rPr>
-                <w:vertAlign w:val="superscript"/>
-              </w:rPr>
-              <w:t>2</w:t>
+              <w:t>Dan</w:t>
             </w:r>
           </w:p>
         </w:tc>
@@ -1318,58 +1394,6 @@
           <w:p>
             <w:pPr>
               <w:cnfStyle w:val="000000100000" w:firstRow="0" w:lastRow="0" w:firstColumn="0" w:lastColumn="0" w:oddVBand="0" w:evenVBand="0" w:oddHBand="1" w:evenHBand="0" w:firstRowFirstColumn="0" w:firstRowLastColumn="0" w:lastRowFirstColumn="0" w:lastRowLastColumn="0"/>
-            </w:pPr>
-          </w:p>
-        </w:tc>
-      </w:tr>
-      <w:tr>
-        <w:tc>
-          <w:tcPr>
-            <w:cnfStyle w:val="001000000000" w:firstRow="0" w:lastRow="0" w:firstColumn="1" w:lastColumn="0" w:oddVBand="0" w:evenVBand="0" w:oddHBand="0" w:evenHBand="0" w:firstRowFirstColumn="0" w:firstRowLastColumn="0" w:lastRowFirstColumn="0" w:lastRowLastColumn="0"/>
-            <w:tcW w:w="562" w:type="dxa"/>
-          </w:tcPr>
-          <w:p>
-            <w:r>
-              <w:t>6</w:t>
-            </w:r>
-          </w:p>
-        </w:tc>
-        <w:tc>
-          <w:tcPr>
-            <w:tcW w:w="2835" w:type="dxa"/>
-          </w:tcPr>
-          <w:p>
-            <w:pPr>
-              <w:cnfStyle w:val="000000000000" w:firstRow="0" w:lastRow="0" w:firstColumn="0" w:lastColumn="0" w:oddVBand="0" w:evenVBand="0" w:oddHBand="0" w:evenHBand="0" w:firstRowFirstColumn="0" w:firstRowLastColumn="0" w:lastRowFirstColumn="0" w:lastRowLastColumn="0"/>
-            </w:pPr>
-            <w:r>
-              <w:t>Raspberry</w:t>
-            </w:r>
-            <w:r>
-              <w:t xml:space="preserve"> Pi IO</w:t>
-            </w:r>
-          </w:p>
-        </w:tc>
-        <w:tc>
-          <w:tcPr>
-            <w:tcW w:w="3365" w:type="dxa"/>
-          </w:tcPr>
-          <w:p>
-            <w:pPr>
-              <w:cnfStyle w:val="000000000000" w:firstRow="0" w:lastRow="0" w:firstColumn="0" w:lastColumn="0" w:oddVBand="0" w:evenVBand="0" w:oddHBand="0" w:evenHBand="0" w:firstRowFirstColumn="0" w:firstRowLastColumn="0" w:lastRowFirstColumn="0" w:lastRowLastColumn="0"/>
-            </w:pPr>
-            <w:r>
-              <w:t>Dan</w:t>
-            </w:r>
-          </w:p>
-        </w:tc>
-        <w:tc>
-          <w:tcPr>
-            <w:tcW w:w="2254" w:type="dxa"/>
-          </w:tcPr>
-          <w:p>
-            <w:pPr>
-              <w:cnfStyle w:val="000000000000" w:firstRow="0" w:lastRow="0" w:firstColumn="0" w:lastColumn="0" w:oddVBand="0" w:evenVBand="0" w:oddHBand="0" w:evenHBand="0" w:firstRowFirstColumn="0" w:firstRowLastColumn="0" w:lastRowFirstColumn="0" w:lastRowLastColumn="0"/>
             </w:pPr>
           </w:p>
         </w:tc>
@@ -1636,6 +1660,17 @@
             <w:pPr>
               <w:cnfStyle w:val="000000100000" w:firstRow="0" w:lastRow="0" w:firstColumn="0" w:lastColumn="0" w:oddVBand="0" w:evenVBand="0" w:oddHBand="1" w:evenHBand="0" w:firstRowFirstColumn="0" w:firstRowLastColumn="0" w:lastRowFirstColumn="0" w:lastRowLastColumn="0"/>
             </w:pPr>
+            <w:r>
+              <w:t xml:space="preserve">Due Date (Yay </w:t>
+            </w:r>
+            <w:proofErr w:type="spellStart"/>
+            <w:r>
+              <w:t>Procrastinaiton</w:t>
+            </w:r>
+            <w:proofErr w:type="spellEnd"/>
+            <w:r>
+              <w:t>)</w:t>
+            </w:r>
           </w:p>
         </w:tc>
       </w:tr>
@@ -1703,11 +1738,14 @@
           </w:tcPr>
           <w:p>
             <w:r>
-              <w:t>Raspberry Pi???</w:t>
+              <w:t>Solenoid Valve</w:t>
             </w:r>
             <w:r>
               <w:t xml:space="preserve"> </w:t>
             </w:r>
+            <w:r>
+              <w:t>(Acquired)</w:t>
+            </w:r>
           </w:p>
         </w:tc>
         <w:tc>
@@ -1719,15 +1757,7 @@
               <w:cnfStyle w:val="000000100000" w:firstRow="0" w:lastRow="0" w:firstColumn="0" w:lastColumn="0" w:oddVBand="0" w:evenVBand="0" w:oddHBand="1" w:evenHBand="0" w:firstRowFirstColumn="0" w:firstRowLastColumn="0" w:lastRowFirstColumn="0" w:lastRowLastColumn="0"/>
             </w:pPr>
             <w:r>
-              <w:t xml:space="preserve">Controller/Web Server </w:t>
-            </w:r>
-            <w:proofErr w:type="spellStart"/>
-            <w:r>
-              <w:t>Gui</w:t>
-            </w:r>
-            <w:proofErr w:type="spellEnd"/>
-            <w:r>
-              <w:t xml:space="preserve"> Host</w:t>
+              <w:t>Toggling Sprinklers/Watering Mechanism</w:t>
             </w:r>
           </w:p>
         </w:tc>
@@ -1740,10 +1770,10 @@
           </w:tcPr>
           <w:p>
             <w:r>
-              <w:t>Solenoid Valve</w:t>
-            </w:r>
-            <w:r>
-              <w:t xml:space="preserve"> </w:t>
+              <w:t xml:space="preserve">Arduino Uno </w:t>
+            </w:r>
+            <w:r>
+              <w:t>(Acquired)</w:t>
             </w:r>
           </w:p>
         </w:tc>
@@ -1756,7 +1786,7 @@
               <w:cnfStyle w:val="000000000000" w:firstRow="0" w:lastRow="0" w:firstColumn="0" w:lastColumn="0" w:oddVBand="0" w:evenVBand="0" w:oddHBand="0" w:evenHBand="0" w:firstRowFirstColumn="0" w:firstRowLastColumn="0" w:lastRowFirstColumn="0" w:lastRowLastColumn="0"/>
             </w:pPr>
             <w:r>
-              <w:t>Toggling Sprinklers/Watering Mechanism</w:t>
+              <w:t>Controlling Sensor and Running Watering Algorithm</w:t>
             </w:r>
           </w:p>
         </w:tc>
@@ -1772,13 +1802,13 @@
           </w:tcPr>
           <w:p>
             <w:r>
-              <w:t>ESP32</w:t>
-            </w:r>
-            <w:r>
-              <w:t xml:space="preserve"> Devkit</w:t>
-            </w:r>
-            <w:r>
-              <w:t xml:space="preserve"> (Acquired)</w:t>
+              <w:t xml:space="preserve">Moisture Sensor </w:t>
+            </w:r>
+            <w:r>
+              <w:t xml:space="preserve">x2 </w:t>
+            </w:r>
+            <w:r>
+              <w:t>(Acquired)</w:t>
             </w:r>
           </w:p>
         </w:tc>
@@ -1791,7 +1821,7 @@
               <w:cnfStyle w:val="000000100000" w:firstRow="0" w:lastRow="0" w:firstColumn="0" w:lastColumn="0" w:oddVBand="0" w:evenVBand="0" w:oddHBand="1" w:evenHBand="0" w:firstRowFirstColumn="0" w:firstRowLastColumn="0" w:lastRowFirstColumn="0" w:lastRowLastColumn="0"/>
             </w:pPr>
             <w:r>
-              <w:t>Controlling Sensor and Running Watering Algorithm</w:t>
+              <w:t>Measuring soil moisture</w:t>
             </w:r>
           </w:p>
         </w:tc>
@@ -1804,7 +1834,7 @@
           </w:tcPr>
           <w:p>
             <w:r>
-              <w:t>Moisture Sensor (Acquired)</w:t>
+              <w:t>DHT Sensor (Acquired)</w:t>
             </w:r>
           </w:p>
         </w:tc>
@@ -1817,7 +1847,7 @@
               <w:cnfStyle w:val="000000000000" w:firstRow="0" w:lastRow="0" w:firstColumn="0" w:lastColumn="0" w:oddVBand="0" w:evenVBand="0" w:oddHBand="0" w:evenHBand="0" w:firstRowFirstColumn="0" w:firstRowLastColumn="0" w:lastRowFirstColumn="0" w:lastRowLastColumn="0"/>
             </w:pPr>
             <w:r>
-              <w:t>Measuring soil moisture</w:t>
+              <w:t>Measuring Air Temp &amp; Humidity</w:t>
             </w:r>
           </w:p>
         </w:tc>
@@ -1833,7 +1863,7 @@
           </w:tcPr>
           <w:p>
             <w:r>
-              <w:t>PVC pipe</w:t>
+              <w:t>Irrigation Pipe and Sprinklers (Acquired)</w:t>
             </w:r>
           </w:p>
         </w:tc>
@@ -1846,7 +1876,13 @@
               <w:cnfStyle w:val="000000100000" w:firstRow="0" w:lastRow="0" w:firstColumn="0" w:lastColumn="0" w:oddVBand="0" w:evenVBand="0" w:oddHBand="1" w:evenHBand="0" w:firstRowFirstColumn="0" w:firstRowLastColumn="0" w:lastRowFirstColumn="0" w:lastRowLastColumn="0"/>
             </w:pPr>
             <w:r>
-              <w:t>Moving water without frying circuitry</w:t>
+              <w:t xml:space="preserve">Moving water without </w:t>
+            </w:r>
+            <w:r>
+              <w:t>shorting</w:t>
+            </w:r>
+            <w:r>
+              <w:t xml:space="preserve"> circuitry</w:t>
             </w:r>
           </w:p>
         </w:tc>
@@ -1859,7 +1895,7 @@
           </w:tcPr>
           <w:p>
             <w:r>
-              <w:t>PVC Cement</w:t>
+              <w:t>LOTS OF ADAPTERS (Acquired)</w:t>
             </w:r>
           </w:p>
         </w:tc>
@@ -1872,23 +1908,124 @@
               <w:cnfStyle w:val="000000000000" w:firstRow="0" w:lastRow="0" w:firstColumn="0" w:lastColumn="0" w:oddVBand="0" w:evenVBand="0" w:oddHBand="0" w:evenHBand="0" w:firstRowFirstColumn="0" w:firstRowLastColumn="0" w:lastRowFirstColumn="0" w:lastRowLastColumn="0"/>
             </w:pPr>
             <w:r>
-              <w:t xml:space="preserve">Making sure that the </w:t>
-            </w:r>
-            <w:proofErr w:type="spellStart"/>
-            <w:r>
-              <w:t>pvc</w:t>
-            </w:r>
-            <w:proofErr w:type="spellEnd"/>
-            <w:r>
-              <w:t xml:space="preserve"> doesn’t leak and that </w:t>
+              <w:t>Changing form one sized pipe to another without Frying Anything</w:t>
+            </w:r>
+          </w:p>
+        </w:tc>
+      </w:tr>
+      <w:tr>
+        <w:trPr>
+          <w:cnfStyle w:val="000000100000" w:firstRow="0" w:lastRow="0" w:firstColumn="0" w:lastColumn="0" w:oddVBand="0" w:evenVBand="0" w:oddHBand="1" w:evenHBand="0" w:firstRowFirstColumn="0" w:firstRowLastColumn="0" w:lastRowFirstColumn="0" w:lastRowLastColumn="0"/>
+        </w:trPr>
+        <w:tc>
+          <w:tcPr>
+            <w:cnfStyle w:val="001000000000" w:firstRow="0" w:lastRow="0" w:firstColumn="1" w:lastColumn="0" w:oddVBand="0" w:evenVBand="0" w:oddHBand="0" w:evenHBand="0" w:firstRowFirstColumn="0" w:firstRowLastColumn="0" w:lastRowFirstColumn="0" w:lastRowLastColumn="0"/>
+            <w:tcW w:w="4508" w:type="dxa"/>
+          </w:tcPr>
+          <w:p>
+            <w:r>
+              <w:t xml:space="preserve">Relay Module </w:t>
+            </w:r>
+            <w:r>
+              <w:t>(Acquired)</w:t>
+            </w:r>
+          </w:p>
+        </w:tc>
+        <w:tc>
+          <w:tcPr>
+            <w:tcW w:w="4508" w:type="dxa"/>
+          </w:tcPr>
+          <w:p>
+            <w:pPr>
+              <w:cnfStyle w:val="000000100000" w:firstRow="0" w:lastRow="0" w:firstColumn="0" w:lastColumn="0" w:oddVBand="0" w:evenVBand="0" w:oddHBand="1" w:evenHBand="0" w:firstRowFirstColumn="0" w:firstRowLastColumn="0" w:lastRowFirstColumn="0" w:lastRowLastColumn="0"/>
+            </w:pPr>
+            <w:r>
+              <w:t xml:space="preserve">Toggling </w:t>
             </w:r>
             <w:proofErr w:type="gramStart"/>
             <w:r>
-              <w:t>it</w:t>
+              <w:t>The</w:t>
             </w:r>
             <w:proofErr w:type="gramEnd"/>
             <w:r>
-              <w:t xml:space="preserve"> gases Ben’s house</w:t>
+              <w:t xml:space="preserve"> Solenoid</w:t>
+            </w:r>
+          </w:p>
+        </w:tc>
+      </w:tr>
+      <w:tr>
+        <w:tc>
+          <w:tcPr>
+            <w:cnfStyle w:val="001000000000" w:firstRow="0" w:lastRow="0" w:firstColumn="1" w:lastColumn="0" w:oddVBand="0" w:evenVBand="0" w:oddHBand="0" w:evenHBand="0" w:firstRowFirstColumn="0" w:firstRowLastColumn="0" w:lastRowFirstColumn="0" w:lastRowLastColumn="0"/>
+            <w:tcW w:w="4508" w:type="dxa"/>
+          </w:tcPr>
+          <w:p>
+            <w:r>
+              <w:t xml:space="preserve">24v AC Power Supply </w:t>
+            </w:r>
+            <w:r>
+              <w:t>(Acquired)</w:t>
+            </w:r>
+          </w:p>
+        </w:tc>
+        <w:tc>
+          <w:tcPr>
+            <w:tcW w:w="4508" w:type="dxa"/>
+          </w:tcPr>
+          <w:p>
+            <w:pPr>
+              <w:cnfStyle w:val="000000000000" w:firstRow="0" w:lastRow="0" w:firstColumn="0" w:lastColumn="0" w:oddVBand="0" w:evenVBand="0" w:oddHBand="0" w:evenHBand="0" w:firstRowFirstColumn="0" w:firstRowLastColumn="0" w:lastRowFirstColumn="0" w:lastRowLastColumn="0"/>
+            </w:pPr>
+            <w:r>
+              <w:t xml:space="preserve">Powering </w:t>
+            </w:r>
+            <w:proofErr w:type="gramStart"/>
+            <w:r>
+              <w:t>The</w:t>
+            </w:r>
+            <w:proofErr w:type="gramEnd"/>
+            <w:r>
+              <w:t xml:space="preserve"> Solenoid</w:t>
+            </w:r>
+          </w:p>
+        </w:tc>
+      </w:tr>
+      <w:tr>
+        <w:trPr>
+          <w:cnfStyle w:val="000000100000" w:firstRow="0" w:lastRow="0" w:firstColumn="0" w:lastColumn="0" w:oddVBand="0" w:evenVBand="0" w:oddHBand="1" w:evenHBand="0" w:firstRowFirstColumn="0" w:firstRowLastColumn="0" w:lastRowFirstColumn="0" w:lastRowLastColumn="0"/>
+        </w:trPr>
+        <w:tc>
+          <w:tcPr>
+            <w:cnfStyle w:val="001000000000" w:firstRow="0" w:lastRow="0" w:firstColumn="1" w:lastColumn="0" w:oddVBand="0" w:evenVBand="0" w:oddHBand="0" w:evenHBand="0" w:firstRowFirstColumn="0" w:firstRowLastColumn="0" w:lastRowFirstColumn="0" w:lastRowLastColumn="0"/>
+            <w:tcW w:w="4508" w:type="dxa"/>
+          </w:tcPr>
+          <w:p>
+            <w:r>
+              <w:t xml:space="preserve">12v DC Power Supply </w:t>
+            </w:r>
+            <w:r>
+              <w:t>(Acquired)</w:t>
+            </w:r>
+          </w:p>
+        </w:tc>
+        <w:tc>
+          <w:tcPr>
+            <w:tcW w:w="4508" w:type="dxa"/>
+          </w:tcPr>
+          <w:p>
+            <w:pPr>
+              <w:cnfStyle w:val="000000100000" w:firstRow="0" w:lastRow="0" w:firstColumn="0" w:lastColumn="0" w:oddVBand="0" w:evenVBand="0" w:oddHBand="1" w:evenHBand="0" w:firstRowFirstColumn="0" w:firstRowLastColumn="0" w:lastRowFirstColumn="0" w:lastRowLastColumn="0"/>
+            </w:pPr>
+            <w:r>
+              <w:t xml:space="preserve">Powering </w:t>
+            </w:r>
+            <w:proofErr w:type="gramStart"/>
+            <w:r>
+              <w:t>The</w:t>
+            </w:r>
+            <w:proofErr w:type="gramEnd"/>
+            <w:r>
+              <w:t xml:space="preserve"> Arduino, LCD and Sensors</w:t>
             </w:r>
           </w:p>
         </w:tc>
@@ -1989,22 +2126,29 @@
         <w:t>]</w:t>
       </w:r>
     </w:p>
+    <w:p>
+      <w:r>
+        <w:t>Eagle Circuit Diagram</w:t>
+      </w:r>
+    </w:p>
+    <w:p>
+      <w:r>
+        <w:t xml:space="preserve">DESIGN 2: [If needed, TODO: </w:t>
+      </w:r>
+      <w:r>
+        <w:t>A proper visualisation and description</w:t>
+      </w:r>
+      <w:r>
+        <w:t>]</w:t>
+      </w:r>
+    </w:p>
+    <w:p>
+      <w:r>
+        <w:t>FUSION DIAGRAM</w:t>
+      </w:r>
+    </w:p>
     <w:p/>
     <w:p/>
-    <w:p/>
-    <w:p/>
-    <w:p>
-      <w:r>
-        <w:t xml:space="preserve">DESIGN 2: [If needed, TODO: </w:t>
-      </w:r>
-      <w:r>
-        <w:t>A proper visualisation and description</w:t>
-      </w:r>
-      <w:r>
-        <w:t>]</w:t>
-      </w:r>
-    </w:p>
-    <w:p/>
     <w:p>
       <w:pPr>
         <w:pStyle w:val="Heading2"/>
@@ -2015,29 +2159,9 @@
     </w:p>
     <w:p>
       <w:r>
-        <w:t xml:space="preserve">DESIGN 1: [TODO: </w:t>
-      </w:r>
-      <w:r>
-        <w:t>A proper visualisation and description</w:t>
-      </w:r>
-      <w:r>
-        <w:t>]</w:t>
-      </w:r>
-    </w:p>
-    <w:p/>
-    <w:p/>
-    <w:p>
-      <w:r>
-        <w:t xml:space="preserve">DESIGN 2: [If needed, </w:t>
-      </w:r>
-      <w:r>
-        <w:t>A proper visualisation and description</w:t>
-      </w:r>
-      <w:r>
-        <w:t>]</w:t>
-      </w:r>
-    </w:p>
-    <w:p/>
+        <w:t>WEBSITE</w:t>
+      </w:r>
+    </w:p>
     <w:p>
       <w:pPr>
         <w:pBdr>
@@ -2187,7 +2311,6 @@
     </w:p>
     <w:p>
       <w:r>
-        <w:lastRenderedPageBreak/>
         <w:t>Make sure to leave nothing out!</w:t>
       </w:r>
     </w:p>
@@ -2428,6 +2551,7 @@
         </w:rPr>
       </w:pPr>
       <w:r>
+        <w:lastRenderedPageBreak/>
         <w:t>Generally, you will need to submit this Word document, the source files of the product and the report, in whate</w:t>
       </w:r>
       <w:r>
@@ -2438,16 +2562,7 @@
           <w:b/>
           <w:i/>
         </w:rPr>
-        <w:t>Note that files larg</w:t>
-      </w:r>
-      <w:bookmarkStart w:id="1" w:name="_GoBack"/>
-      <w:bookmarkEnd w:id="1"/>
-      <w:r>
-        <w:rPr>
-          <w:b/>
-          <w:i/>
-        </w:rPr>
-        <w:t>er than 100 Mb should ideally be handed in to the teacher</w:t>
+        <w:t>Note that files larger than 100 Mb should ideally be handed in to the teacher</w:t>
       </w:r>
       <w:r>
         <w:rPr>
@@ -2647,7 +2762,19 @@
           <w:p>
             <w:pPr>
               <w:cnfStyle w:val="000000100000" w:firstRow="0" w:lastRow="0" w:firstColumn="0" w:lastColumn="0" w:oddVBand="0" w:evenVBand="0" w:oddHBand="1" w:evenHBand="0" w:firstRowFirstColumn="0" w:firstRowLastColumn="0" w:lastRowFirstColumn="0" w:lastRowLastColumn="0"/>
-            </w:pPr>
+              <w:rPr>
+                <w:vertAlign w:val="superscript"/>
+              </w:rPr>
+            </w:pPr>
+            <w:r>
+              <w:t>Ben</w:t>
+            </w:r>
+            <w:r>
+              <w:rPr>
+                <w:vertAlign w:val="superscript"/>
+              </w:rPr>
+              <w:t>2</w:t>
+            </w:r>
           </w:p>
         </w:tc>
         <w:tc>
@@ -2658,6 +2785,9 @@
             <w:pPr>
               <w:cnfStyle w:val="000000100000" w:firstRow="0" w:lastRow="0" w:firstColumn="0" w:lastColumn="0" w:oddVBand="0" w:evenVBand="0" w:oddHBand="1" w:evenHBand="0" w:firstRowFirstColumn="0" w:firstRowLastColumn="0" w:lastRowFirstColumn="0" w:lastRowLastColumn="0"/>
             </w:pPr>
+            <w:r>
+              <w:t>Y</w:t>
+            </w:r>
           </w:p>
         </w:tc>
         <w:tc>
@@ -2668,6 +2798,18 @@
             <w:pPr>
               <w:cnfStyle w:val="000000100000" w:firstRow="0" w:lastRow="0" w:firstColumn="0" w:lastColumn="0" w:oddVBand="0" w:evenVBand="0" w:oddHBand="1" w:evenHBand="0" w:firstRowFirstColumn="0" w:firstRowLastColumn="0" w:lastRowFirstColumn="0" w:lastRowLastColumn="0"/>
             </w:pPr>
+            <w:r>
+              <w:t>1</w:t>
+            </w:r>
+            <w:r>
+              <w:rPr>
+                <w:vertAlign w:val="superscript"/>
+              </w:rPr>
+              <w:t>st</w:t>
+            </w:r>
+            <w:r>
+              <w:t xml:space="preserve"> June</w:t>
+            </w:r>
           </w:p>
         </w:tc>
         <w:tc>
@@ -2678,6 +2820,9 @@
             <w:pPr>
               <w:cnfStyle w:val="000000100000" w:firstRow="0" w:lastRow="0" w:firstColumn="0" w:lastColumn="0" w:oddVBand="0" w:evenVBand="0" w:oddHBand="1" w:evenHBand="0" w:firstRowFirstColumn="0" w:firstRowLastColumn="0" w:lastRowFirstColumn="0" w:lastRowLastColumn="0"/>
             </w:pPr>
+            <w:r>
+              <w:t>Works Fine</w:t>
+            </w:r>
           </w:p>
         </w:tc>
       </w:tr>
@@ -2771,7 +2916,7 @@
               <w:cnfStyle w:val="000000100000" w:firstRow="0" w:lastRow="0" w:firstColumn="0" w:lastColumn="0" w:oddVBand="0" w:evenVBand="0" w:oddHBand="1" w:evenHBand="0" w:firstRowFirstColumn="0" w:firstRowLastColumn="0" w:lastRowFirstColumn="0" w:lastRowLastColumn="0"/>
             </w:pPr>
             <w:r>
-              <w:t>Get weather forecast for more accurate watering</w:t>
+              <w:t>Air Info (Humidity and Temp)</w:t>
             </w:r>
           </w:p>
         </w:tc>
@@ -2782,7 +2927,19 @@
           <w:p>
             <w:pPr>
               <w:cnfStyle w:val="000000100000" w:firstRow="0" w:lastRow="0" w:firstColumn="0" w:lastColumn="0" w:oddVBand="0" w:evenVBand="0" w:oddHBand="1" w:evenHBand="0" w:firstRowFirstColumn="0" w:firstRowLastColumn="0" w:lastRowFirstColumn="0" w:lastRowLastColumn="0"/>
-            </w:pPr>
+              <w:rPr>
+                <w:vertAlign w:val="superscript"/>
+              </w:rPr>
+            </w:pPr>
+            <w:r>
+              <w:t>Ben</w:t>
+            </w:r>
+            <w:r>
+              <w:rPr>
+                <w:vertAlign w:val="superscript"/>
+              </w:rPr>
+              <w:t>2</w:t>
+            </w:r>
           </w:p>
         </w:tc>
         <w:tc>
@@ -2793,6 +2950,9 @@
             <w:pPr>
               <w:cnfStyle w:val="000000100000" w:firstRow="0" w:lastRow="0" w:firstColumn="0" w:lastColumn="0" w:oddVBand="0" w:evenVBand="0" w:oddHBand="1" w:evenHBand="0" w:firstRowFirstColumn="0" w:firstRowLastColumn="0" w:lastRowFirstColumn="0" w:lastRowLastColumn="0"/>
             </w:pPr>
+            <w:r>
+              <w:t>Y</w:t>
+            </w:r>
           </w:p>
         </w:tc>
         <w:tc>
@@ -2803,6 +2963,18 @@
             <w:pPr>
               <w:cnfStyle w:val="000000100000" w:firstRow="0" w:lastRow="0" w:firstColumn="0" w:lastColumn="0" w:oddVBand="0" w:evenVBand="0" w:oddHBand="1" w:evenHBand="0" w:firstRowFirstColumn="0" w:firstRowLastColumn="0" w:lastRowFirstColumn="0" w:lastRowLastColumn="0"/>
             </w:pPr>
+            <w:r>
+              <w:t>1</w:t>
+            </w:r>
+            <w:r>
+              <w:rPr>
+                <w:vertAlign w:val="superscript"/>
+              </w:rPr>
+              <w:t>st</w:t>
+            </w:r>
+            <w:r>
+              <w:t xml:space="preserve"> June</w:t>
+            </w:r>
           </w:p>
         </w:tc>
         <w:tc>
@@ -2813,7 +2985,79 @@
             <w:pPr>
               <w:cnfStyle w:val="000000100000" w:firstRow="0" w:lastRow="0" w:firstColumn="0" w:lastColumn="0" w:oddVBand="0" w:evenVBand="0" w:oddHBand="1" w:evenHBand="0" w:firstRowFirstColumn="0" w:firstRowLastColumn="0" w:lastRowFirstColumn="0" w:lastRowLastColumn="0"/>
             </w:pPr>
-          </w:p>
+            <w:r>
+              <w:t>Works</w:t>
+            </w:r>
+          </w:p>
+        </w:tc>
+      </w:tr>
+      <w:tr>
+        <w:tc>
+          <w:tcPr>
+            <w:tcW w:w="416" w:type="dxa"/>
+          </w:tcPr>
+          <w:p>
+            <w:pPr>
+              <w:cnfStyle w:val="001000000000" w:firstRow="0" w:lastRow="0" w:firstColumn="1" w:lastColumn="0" w:oddVBand="0" w:evenVBand="0" w:oddHBand="0" w:evenHBand="0" w:firstRowFirstColumn="0" w:firstRowLastColumn="0" w:lastRowFirstColumn="0" w:lastRowLastColumn="0"/>
+            </w:pPr>
+            <w:r>
+              <w:t>4</w:t>
+            </w:r>
+          </w:p>
+        </w:tc>
+        <w:tc>
+          <w:tcPr>
+            <w:tcW w:w="2698" w:type="dxa"/>
+          </w:tcPr>
+          <w:p>
+            <w:r>
+              <w:t>Python Quiz</w:t>
+            </w:r>
+          </w:p>
+        </w:tc>
+        <w:tc>
+          <w:tcPr>
+            <w:tcW w:w="1559" w:type="dxa"/>
+          </w:tcPr>
+          <w:p>
+            <w:r>
+              <w:t>Ben M + Dan</w:t>
+            </w:r>
+          </w:p>
+        </w:tc>
+        <w:tc>
+          <w:tcPr>
+            <w:tcW w:w="992" w:type="dxa"/>
+          </w:tcPr>
+          <w:p>
+            <w:bookmarkStart w:id="1" w:name="_GoBack"/>
+            <w:bookmarkEnd w:id="1"/>
+          </w:p>
+        </w:tc>
+        <w:tc>
+          <w:tcPr>
+            <w:tcW w:w="1134" w:type="dxa"/>
+          </w:tcPr>
+          <w:p>
+            <w:r>
+              <w:t>4</w:t>
+            </w:r>
+            <w:r>
+              <w:rPr>
+                <w:vertAlign w:val="superscript"/>
+              </w:rPr>
+              <w:t>th</w:t>
+            </w:r>
+            <w:r>
+              <w:t xml:space="preserve"> June</w:t>
+            </w:r>
+          </w:p>
+        </w:tc>
+        <w:tc>
+          <w:tcPr>
+            <w:tcW w:w="2217" w:type="dxa"/>
+          </w:tcPr>
+          <w:p/>
         </w:tc>
       </w:tr>
     </w:tbl>
@@ -3064,7 +3308,6 @@
     </w:p>
     <w:p>
       <w:r>
-        <w:lastRenderedPageBreak/>
         <w:t>Naturally, you will have to provide your assessment f</w:t>
       </w:r>
       <w:r>
@@ -3789,6 +4032,7 @@
     <w:lsdException w:name="HTML Sample" w:semiHidden="1" w:unhideWhenUsed="1"/>
     <w:lsdException w:name="HTML Typewriter" w:semiHidden="1" w:unhideWhenUsed="1"/>
     <w:lsdException w:name="HTML Variable" w:semiHidden="1" w:unhideWhenUsed="1"/>
+    <w:lsdException w:name="Normal Table" w:semiHidden="1" w:unhideWhenUsed="1"/>
     <w:lsdException w:name="annotation subject" w:semiHidden="1" w:unhideWhenUsed="1"/>
     <w:lsdException w:name="No List" w:semiHidden="1" w:unhideWhenUsed="1"/>
     <w:lsdException w:name="Outline List 1" w:semiHidden="1" w:unhideWhenUsed="1"/>
@@ -3835,8 +4079,10 @@
     <w:lsdException w:name="Table Subtle 2" w:semiHidden="1" w:unhideWhenUsed="1"/>
     <w:lsdException w:name="Table Web 1" w:semiHidden="1" w:unhideWhenUsed="1"/>
     <w:lsdException w:name="Table Web 2" w:semiHidden="1" w:unhideWhenUsed="1"/>
+    <w:lsdException w:name="Table Web 3" w:semiHidden="1" w:unhideWhenUsed="1"/>
     <w:lsdException w:name="Balloon Text" w:semiHidden="1" w:unhideWhenUsed="1"/>
     <w:lsdException w:name="Table Grid" w:uiPriority="39"/>
+    <w:lsdException w:name="Table Theme" w:semiHidden="1" w:unhideWhenUsed="1"/>
     <w:lsdException w:name="Placeholder Text" w:semiHidden="1"/>
     <w:lsdException w:name="No Spacing" w:uiPriority="1" w:qFormat="1"/>
     <w:lsdException w:name="Light Shading" w:uiPriority="60"/>

</xml_diff>